<commit_message>
update Java D4 循环控制for
循环控制for，实现遍历
</commit_message>
<xml_diff>
--- a/JavaSE/DAY3-条件-elseif-switch/Source/1.条件结构-家庭作业_完成10.10.docx
+++ b/JavaSE/DAY3-条件-elseif-switch/Source/1.条件结构-家庭作业_完成10.10.docx
@@ -1,10 +1,10 @@
 
 <file path=word/document.xml><?xml version="1.0" encoding="utf-8"?>
-<w:document xmlns:wpc="http://schemas.microsoft.com/office/word/2010/wordprocessingCanvas" xmlns:mo="http://schemas.microsoft.com/office/mac/office/2008/main" xmlns:mc="http://schemas.openxmlformats.org/markup-compatibility/2006" xmlns:mv="urn:schemas-microsoft-com:mac:vml" xmlns:o="urn:schemas-microsoft-com:office:office" xmlns:r="http://schemas.openxmlformats.org/officeDocument/2006/relationships" xmlns:m="http://schemas.openxmlformats.org/officeDocument/2006/math" xmlns:v="urn:schemas-microsoft-com:vml" xmlns:wp14="http://schemas.microsoft.com/office/word/2010/wordprocessingDrawing" xmlns:wp="http://schemas.openxmlformats.org/drawingml/2006/wordprocessingDrawing" xmlns:w10="urn:schemas-microsoft-com:office:word" xmlns:w="http://schemas.openxmlformats.org/wordprocessingml/2006/main" xmlns:w14="http://schemas.microsoft.com/office/word/2010/wordml" xmlns:w15="http://schemas.microsoft.com/office/word/2012/wordml" xmlns:wpg="http://schemas.microsoft.com/office/word/2010/wordprocessingGroup" xmlns:wpi="http://schemas.microsoft.com/office/word/2010/wordprocessingInk" xmlns:wne="http://schemas.microsoft.com/office/word/2006/wordml" xmlns:wps="http://schemas.microsoft.com/office/word/2010/wordprocessingShape" mc:Ignorable="w14 w15 wp14">
+<w:document xmlns:wpc="http://schemas.microsoft.com/office/word/2010/wordprocessingCanvas" xmlns:cx="http://schemas.microsoft.com/office/drawing/2014/chartex" xmlns:cx1="http://schemas.microsoft.com/office/drawing/2015/9/8/chartex" xmlns:cx2="http://schemas.microsoft.com/office/drawing/2015/10/21/chartex" xmlns:cx3="http://schemas.microsoft.com/office/drawing/2016/5/9/chartex" xmlns:cx4="http://schemas.microsoft.com/office/drawing/2016/5/10/chartex" xmlns:cx5="http://schemas.microsoft.com/office/drawing/2016/5/11/chartex" xmlns:cx6="http://schemas.microsoft.com/office/drawing/2016/5/12/chartex" xmlns:cx7="http://schemas.microsoft.com/office/drawing/2016/5/13/chartex" xmlns:cx8="http://schemas.microsoft.com/office/drawing/2016/5/14/chartex" xmlns:mc="http://schemas.openxmlformats.org/markup-compatibility/2006" xmlns:aink="http://schemas.microsoft.com/office/drawing/2016/ink" xmlns:am3d="http://schemas.microsoft.com/office/drawing/2017/model3d" xmlns:o="urn:schemas-microsoft-com:office:office" xmlns:r="http://schemas.openxmlformats.org/officeDocument/2006/relationships" xmlns:m="http://schemas.openxmlformats.org/officeDocument/2006/math" xmlns:v="urn:schemas-microsoft-com:vml" xmlns:wp14="http://schemas.microsoft.com/office/word/2010/wordprocessingDrawing" xmlns:wp="http://schemas.openxmlformats.org/drawingml/2006/wordprocessingDrawing" xmlns:w10="urn:schemas-microsoft-com:office:word" xmlns:w="http://schemas.openxmlformats.org/wordprocessingml/2006/main" xmlns:w14="http://schemas.microsoft.com/office/word/2010/wordml" xmlns:w15="http://schemas.microsoft.com/office/word/2012/wordml" xmlns:w16cid="http://schemas.microsoft.com/office/word/2016/wordml/cid" xmlns:w16se="http://schemas.microsoft.com/office/word/2015/wordml/symex" xmlns:wpg="http://schemas.microsoft.com/office/word/2010/wordprocessingGroup" xmlns:wpi="http://schemas.microsoft.com/office/word/2010/wordprocessingInk" xmlns:wne="http://schemas.microsoft.com/office/word/2006/wordml" xmlns:wps="http://schemas.microsoft.com/office/word/2010/wordprocessingShape" mc:Ignorable="w14 w15 w16se w16cid wp14">
   <w:body>
     <w:p>
       <w:pPr>
-        <w:pStyle w:val="ListParagraph"/>
+        <w:pStyle w:val="a7"/>
         <w:numPr>
           <w:ilvl w:val="0"/>
           <w:numId w:val="2"/>
@@ -13,36 +13,37 @@
         <w:jc w:val="left"/>
         <w:rPr>
           <w:rFonts w:ascii="楷体" w:eastAsia="楷体" w:hAnsi="楷体"/>
-          <w:sz w:val="30"/>
-          <w:szCs w:val="30"/>
-        </w:rPr>
-      </w:pPr>
-      <w:r>
-        <w:rPr>
-          <w:rFonts w:ascii="楷体" w:eastAsia="楷体" w:hAnsi="楷体" w:hint="eastAsia"/>
-          <w:sz w:val="30"/>
-          <w:szCs w:val="30"/>
+          <w:sz w:val="28"/>
+          <w:szCs w:val="28"/>
+        </w:rPr>
+      </w:pPr>
+      <w:bookmarkStart w:id="0" w:name="_GoBack"/>
+      <w:r>
+        <w:rPr>
+          <w:rFonts w:ascii="楷体" w:eastAsia="楷体" w:hAnsi="楷体" w:hint="eastAsia"/>
+          <w:sz w:val="28"/>
+          <w:szCs w:val="28"/>
         </w:rPr>
         <w:t>使用条件结构从键盘输入一个月份，打印输出对应的季节（春、夏、秋、冬）</w:t>
       </w:r>
     </w:p>
     <w:p>
       <w:pPr>
-        <w:pStyle w:val="ListParagraph"/>
+        <w:pStyle w:val="a7"/>
         <w:ind w:left="360" w:firstLineChars="0" w:firstLine="0"/>
         <w:jc w:val="left"/>
         <w:rPr>
           <w:rFonts w:ascii="楷体" w:eastAsia="楷体" w:hAnsi="楷体"/>
-          <w:sz w:val="30"/>
-          <w:szCs w:val="30"/>
+          <w:sz w:val="28"/>
+          <w:szCs w:val="28"/>
         </w:rPr>
       </w:pPr>
       <w:r>
         <w:rPr>
           <w:rFonts w:ascii="楷体" w:eastAsia="楷体" w:hAnsi="楷体"/>
           <w:noProof/>
-          <w:sz w:val="30"/>
-          <w:szCs w:val="30"/>
+          <w:sz w:val="28"/>
+          <w:szCs w:val="28"/>
         </w:rPr>
         <w:drawing>
           <wp:inline distT="0" distB="0" distL="0" distR="0" wp14:anchorId="5F4166D9" wp14:editId="6B138792">
@@ -60,7 +61,7 @@
                     <pic:cNvPicPr/>
                   </pic:nvPicPr>
                   <pic:blipFill>
-                    <a:blip r:embed="rId7"/>
+                    <a:blip r:embed="rId8"/>
                     <a:stretch>
                       <a:fillRect/>
                     </a:stretch>
@@ -83,85 +84,85 @@
     </w:p>
     <w:p>
       <w:pPr>
-        <w:pStyle w:val="ListParagraph"/>
+        <w:pStyle w:val="a7"/>
         <w:ind w:left="360" w:firstLineChars="0" w:firstLine="0"/>
         <w:jc w:val="left"/>
         <w:rPr>
           <w:rFonts w:ascii="楷体" w:eastAsia="楷体" w:hAnsi="楷体"/>
-          <w:sz w:val="30"/>
-          <w:szCs w:val="30"/>
-        </w:rPr>
-      </w:pPr>
-      <w:r>
-        <w:rPr>
-          <w:rFonts w:ascii="楷体" w:eastAsia="楷体" w:hAnsi="楷体" w:hint="eastAsia"/>
-          <w:sz w:val="30"/>
-          <w:szCs w:val="30"/>
+          <w:sz w:val="28"/>
+          <w:szCs w:val="28"/>
+        </w:rPr>
+      </w:pPr>
+      <w:r>
+        <w:rPr>
+          <w:rFonts w:ascii="楷体" w:eastAsia="楷体" w:hAnsi="楷体" w:hint="eastAsia"/>
+          <w:sz w:val="28"/>
+          <w:szCs w:val="28"/>
         </w:rPr>
         <w:t>分析：可以用两种方式求得</w:t>
       </w:r>
       <w:r>
         <w:rPr>
           <w:rFonts w:ascii="楷体" w:eastAsia="楷体" w:hAnsi="楷体" w:hint="eastAsia"/>
-          <w:sz w:val="30"/>
-          <w:szCs w:val="30"/>
+          <w:sz w:val="28"/>
+          <w:szCs w:val="28"/>
         </w:rPr>
         <w:t>结果</w:t>
       </w:r>
     </w:p>
     <w:p>
       <w:pPr>
-        <w:pStyle w:val="ListParagraph"/>
+        <w:pStyle w:val="a7"/>
         <w:ind w:left="360" w:firstLineChars="0" w:firstLine="0"/>
         <w:jc w:val="left"/>
         <w:rPr>
           <w:rFonts w:ascii="楷体" w:eastAsia="楷体" w:hAnsi="楷体"/>
-          <w:sz w:val="30"/>
-          <w:szCs w:val="30"/>
-        </w:rPr>
-      </w:pPr>
-      <w:r>
-        <w:rPr>
-          <w:rFonts w:ascii="楷体" w:eastAsia="楷体" w:hAnsi="楷体" w:hint="eastAsia"/>
-          <w:sz w:val="30"/>
-          <w:szCs w:val="30"/>
+          <w:sz w:val="28"/>
+          <w:szCs w:val="28"/>
+        </w:rPr>
+      </w:pPr>
+      <w:r>
+        <w:rPr>
+          <w:rFonts w:ascii="楷体" w:eastAsia="楷体" w:hAnsi="楷体" w:hint="eastAsia"/>
+          <w:sz w:val="28"/>
+          <w:szCs w:val="28"/>
         </w:rPr>
         <w:t>1）是</w:t>
       </w:r>
       <w:r>
         <w:rPr>
           <w:rFonts w:ascii="楷体" w:eastAsia="楷体" w:hAnsi="楷体"/>
-          <w:sz w:val="30"/>
-          <w:szCs w:val="30"/>
-        </w:rPr>
-        <w:t>if-else if-else</w:t>
-      </w:r>
-      <w:r>
-        <w:rPr>
-          <w:rFonts w:ascii="楷体" w:eastAsia="楷体" w:hAnsi="楷体" w:hint="eastAsia"/>
-          <w:sz w:val="30"/>
-          <w:szCs w:val="30"/>
+          <w:sz w:val="28"/>
+          <w:szCs w:val="28"/>
+        </w:rPr>
+        <w:t>if-else</w:t>
+      </w:r>
+      <w:r>
+        <w:rPr>
+          <w:rFonts w:ascii="楷体" w:eastAsia="楷体" w:hAnsi="楷体" w:hint="eastAsia"/>
+          <w:sz w:val="28"/>
+          <w:szCs w:val="28"/>
         </w:rPr>
         <w:t>语句，</w:t>
       </w:r>
     </w:p>
     <w:p>
       <w:pPr>
-        <w:pStyle w:val="ListParagraph"/>
+        <w:pStyle w:val="a7"/>
         <w:ind w:left="360" w:firstLineChars="0" w:firstLine="0"/>
         <w:jc w:val="left"/>
         <w:rPr>
           <w:rFonts w:ascii="楷体" w:eastAsia="楷体" w:hAnsi="楷体"/>
-          <w:sz w:val="30"/>
-          <w:szCs w:val="30"/>
+          <w:sz w:val="28"/>
+          <w:szCs w:val="28"/>
         </w:rPr>
       </w:pPr>
       <w:r>
         <w:rPr>
           <w:rFonts w:ascii="楷体" w:eastAsia="楷体" w:hAnsi="楷体" w:hint="eastAsia"/>
           <w:noProof/>
-          <w:sz w:val="30"/>
-          <w:szCs w:val="30"/>
+          <w:sz w:val="28"/>
+          <w:szCs w:val="28"/>
         </w:rPr>
         <w:drawing>
           <wp:inline distT="0" distB="0" distL="0" distR="0" wp14:anchorId="6744D131" wp14:editId="561A2708">
@@ -179,7 +180,7 @@
                     <pic:cNvPicPr/>
                   </pic:nvPicPr>
                   <pic:blipFill>
-                    <a:blip r:embed="rId8">
+                    <a:blip r:embed="rId9">
                       <a:extLst>
                         <a:ext uri="{28A0092B-C50C-407E-A947-70E740481C1C}">
                           <a14:useLocalDpi xmlns:a14="http://schemas.microsoft.com/office/drawing/2010/main" val="0"/>
@@ -208,69 +209,206 @@
     </w:p>
     <w:p>
       <w:pPr>
-        <w:pStyle w:val="ListParagraph"/>
+        <w:pStyle w:val="a7"/>
         <w:ind w:left="360" w:firstLineChars="0" w:firstLine="0"/>
         <w:jc w:val="left"/>
         <w:rPr>
           <w:rFonts w:ascii="楷体" w:eastAsia="楷体" w:hAnsi="楷体"/>
-          <w:sz w:val="30"/>
-          <w:szCs w:val="30"/>
-        </w:rPr>
-      </w:pPr>
-    </w:p>
-    <w:p>
-      <w:pPr>
-        <w:pStyle w:val="ListParagraph"/>
+          <w:sz w:val="28"/>
+          <w:szCs w:val="28"/>
+        </w:rPr>
+      </w:pPr>
+      <w:r>
+        <w:rPr>
+          <w:rFonts w:ascii="楷体" w:eastAsia="楷体" w:hAnsi="楷体" w:hint="eastAsia"/>
+          <w:sz w:val="28"/>
+          <w:szCs w:val="28"/>
+          <w:highlight w:val="yellow"/>
+        </w:rPr>
+        <w:t>代码优化：</w:t>
+      </w:r>
+    </w:p>
+    <w:p>
+      <w:pPr>
+        <w:pStyle w:val="a7"/>
         <w:ind w:left="360" w:firstLineChars="0" w:firstLine="0"/>
         <w:jc w:val="left"/>
         <w:rPr>
           <w:rFonts w:ascii="楷体" w:eastAsia="楷体" w:hAnsi="楷体"/>
-          <w:sz w:val="30"/>
-          <w:szCs w:val="30"/>
-        </w:rPr>
-      </w:pPr>
-      <w:r>
-        <w:rPr>
-          <w:rFonts w:ascii="楷体" w:eastAsia="楷体" w:hAnsi="楷体" w:hint="eastAsia"/>
-          <w:sz w:val="30"/>
-          <w:szCs w:val="30"/>
+          <w:sz w:val="28"/>
+          <w:szCs w:val="28"/>
+        </w:rPr>
+      </w:pPr>
+      <w:r>
+        <w:rPr>
+          <w:rFonts w:ascii="楷体" w:eastAsia="楷体" w:hAnsi="楷体" w:hint="eastAsia"/>
+          <w:sz w:val="28"/>
+          <w:szCs w:val="28"/>
+        </w:rPr>
+        <w:t>中心思想是利用数字本身的大小和顺序去</w:t>
+      </w:r>
+      <w:r>
+        <w:rPr>
+          <w:rFonts w:ascii="楷体" w:eastAsia="楷体" w:hAnsi="楷体" w:hint="eastAsia"/>
+          <w:sz w:val="28"/>
+          <w:szCs w:val="28"/>
+        </w:rPr>
+        <w:t>依次漏斗形筛选</w:t>
+      </w:r>
+      <w:r>
+        <w:rPr>
+          <w:rFonts w:ascii="楷体" w:eastAsia="楷体" w:hAnsi="楷体" w:hint="eastAsia"/>
+          <w:sz w:val="28"/>
+          <w:szCs w:val="28"/>
+        </w:rPr>
+        <w:t>if括号内的条件内容，</w:t>
+      </w:r>
+      <w:r>
+        <w:rPr>
+          <w:rFonts w:ascii="楷体" w:eastAsia="楷体" w:hAnsi="楷体" w:hint="eastAsia"/>
+          <w:sz w:val="28"/>
+          <w:szCs w:val="28"/>
+        </w:rPr>
+        <w:t>以简化和明确条件的表达，</w:t>
+      </w:r>
+      <w:r>
+        <w:rPr>
+          <w:rFonts w:ascii="楷体" w:eastAsia="楷体" w:hAnsi="楷体" w:hint="eastAsia"/>
+          <w:sz w:val="28"/>
+          <w:szCs w:val="28"/>
+        </w:rPr>
+        <w:t>比如&gt;</w:t>
+      </w:r>
+      <w:r>
+        <w:rPr>
+          <w:rFonts w:ascii="楷体" w:eastAsia="楷体" w:hAnsi="楷体"/>
+          <w:sz w:val="28"/>
+          <w:szCs w:val="28"/>
+        </w:rPr>
+        <w:t>10</w:t>
+      </w:r>
+      <w:r>
+        <w:rPr>
+          <w:rFonts w:ascii="楷体" w:eastAsia="楷体" w:hAnsi="楷体" w:hint="eastAsia"/>
+          <w:sz w:val="28"/>
+          <w:szCs w:val="28"/>
+        </w:rPr>
+        <w:t>冬季，&gt;</w:t>
+      </w:r>
+      <w:r>
+        <w:rPr>
+          <w:rFonts w:ascii="楷体" w:eastAsia="楷体" w:hAnsi="楷体"/>
+          <w:sz w:val="28"/>
+          <w:szCs w:val="28"/>
+        </w:rPr>
+        <w:t>7</w:t>
+      </w:r>
+      <w:r>
+        <w:rPr>
+          <w:rFonts w:ascii="楷体" w:eastAsia="楷体" w:hAnsi="楷体" w:hint="eastAsia"/>
+          <w:sz w:val="28"/>
+          <w:szCs w:val="28"/>
+        </w:rPr>
+        <w:t>秋季，</w:t>
+      </w:r>
+      <w:r>
+        <w:rPr>
+          <w:rFonts w:ascii="楷体" w:eastAsia="楷体" w:hAnsi="楷体"/>
+          <w:sz w:val="28"/>
+          <w:szCs w:val="28"/>
+        </w:rPr>
+        <w:t>&gt;4</w:t>
+      </w:r>
+      <w:r>
+        <w:rPr>
+          <w:rFonts w:ascii="楷体" w:eastAsia="楷体" w:hAnsi="楷体" w:hint="eastAsia"/>
+          <w:sz w:val="28"/>
+          <w:szCs w:val="28"/>
+        </w:rPr>
+        <w:t>春季,&gt;</w:t>
+      </w:r>
+      <w:r>
+        <w:rPr>
+          <w:rFonts w:ascii="楷体" w:eastAsia="楷体" w:hAnsi="楷体"/>
+          <w:sz w:val="28"/>
+          <w:szCs w:val="28"/>
+        </w:rPr>
+        <w:t>1</w:t>
+      </w:r>
+      <w:r>
+        <w:rPr>
+          <w:rFonts w:ascii="楷体" w:eastAsia="楷体" w:hAnsi="楷体" w:hint="eastAsia"/>
+          <w:sz w:val="28"/>
+          <w:szCs w:val="28"/>
+        </w:rPr>
+        <w:t>夏季</w:t>
+      </w:r>
+    </w:p>
+    <w:p>
+      <w:pPr>
+        <w:pStyle w:val="a7"/>
+        <w:ind w:left="360" w:firstLineChars="0" w:firstLine="0"/>
+        <w:jc w:val="left"/>
+        <w:rPr>
+          <w:rFonts w:ascii="楷体" w:eastAsia="楷体" w:hAnsi="楷体" w:hint="eastAsia"/>
+          <w:sz w:val="28"/>
+          <w:szCs w:val="28"/>
+        </w:rPr>
+      </w:pPr>
+    </w:p>
+    <w:p>
+      <w:pPr>
+        <w:pStyle w:val="a7"/>
+        <w:ind w:left="360" w:firstLineChars="0" w:firstLine="0"/>
+        <w:jc w:val="left"/>
+        <w:rPr>
+          <w:rFonts w:ascii="楷体" w:eastAsia="楷体" w:hAnsi="楷体"/>
+          <w:sz w:val="28"/>
+          <w:szCs w:val="28"/>
+        </w:rPr>
+      </w:pPr>
+      <w:r>
+        <w:rPr>
+          <w:rFonts w:ascii="楷体" w:eastAsia="楷体" w:hAnsi="楷体" w:hint="eastAsia"/>
+          <w:sz w:val="28"/>
+          <w:szCs w:val="28"/>
         </w:rPr>
         <w:t>2）是switch</w:t>
       </w:r>
       <w:r>
         <w:rPr>
           <w:rFonts w:ascii="楷体" w:eastAsia="楷体" w:hAnsi="楷体"/>
-          <w:sz w:val="30"/>
-          <w:szCs w:val="30"/>
+          <w:sz w:val="28"/>
+          <w:szCs w:val="28"/>
         </w:rPr>
         <w:t>/case</w:t>
       </w:r>
       <w:r>
         <w:rPr>
           <w:rFonts w:ascii="楷体" w:eastAsia="楷体" w:hAnsi="楷体" w:hint="eastAsia"/>
-          <w:sz w:val="30"/>
-          <w:szCs w:val="30"/>
+          <w:sz w:val="28"/>
+          <w:szCs w:val="28"/>
         </w:rPr>
         <w:t>语句</w:t>
       </w:r>
     </w:p>
     <w:p>
       <w:pPr>
-        <w:pStyle w:val="ListParagraph"/>
+        <w:pStyle w:val="a7"/>
         <w:ind w:left="360" w:firstLineChars="0" w:firstLine="0"/>
         <w:jc w:val="left"/>
         <w:rPr>
           <w:rFonts w:ascii="楷体" w:eastAsia="楷体" w:hAnsi="楷体"/>
-          <w:sz w:val="30"/>
-          <w:szCs w:val="30"/>
+          <w:sz w:val="28"/>
+          <w:szCs w:val="28"/>
         </w:rPr>
       </w:pPr>
       <w:r>
         <w:rPr>
           <w:rFonts w:ascii="楷体" w:eastAsia="楷体" w:hAnsi="楷体" w:hint="eastAsia"/>
           <w:noProof/>
-          <w:sz w:val="30"/>
-          <w:szCs w:val="30"/>
+          <w:sz w:val="28"/>
+          <w:szCs w:val="28"/>
         </w:rPr>
         <w:lastRenderedPageBreak/>
         <w:drawing>
@@ -289,7 +427,7 @@
                     <pic:cNvPicPr/>
                   </pic:nvPicPr>
                   <pic:blipFill>
-                    <a:blip r:embed="rId9">
+                    <a:blip r:embed="rId10">
                       <a:extLst>
                         <a:ext uri="{28A0092B-C50C-407E-A947-70E740481C1C}">
                           <a14:useLocalDpi xmlns:a14="http://schemas.microsoft.com/office/drawing/2010/main" val="0"/>
@@ -318,69 +456,69 @@
     </w:p>
     <w:p>
       <w:pPr>
-        <w:pStyle w:val="ListParagraph"/>
+        <w:pStyle w:val="a7"/>
         <w:ind w:left="360" w:firstLineChars="0" w:firstLine="0"/>
         <w:jc w:val="left"/>
         <w:rPr>
           <w:rFonts w:ascii="楷体" w:eastAsia="楷体" w:hAnsi="楷体"/>
-          <w:sz w:val="30"/>
-          <w:szCs w:val="30"/>
-        </w:rPr>
-      </w:pPr>
-    </w:p>
-    <w:p>
-      <w:pPr>
-        <w:pStyle w:val="ListParagraph"/>
+          <w:sz w:val="28"/>
+          <w:szCs w:val="28"/>
+        </w:rPr>
+      </w:pPr>
+    </w:p>
+    <w:p>
+      <w:pPr>
+        <w:pStyle w:val="a7"/>
         <w:ind w:left="360" w:firstLineChars="0" w:firstLine="0"/>
         <w:jc w:val="left"/>
         <w:rPr>
           <w:rFonts w:ascii="楷体" w:eastAsia="楷体" w:hAnsi="楷体"/>
-          <w:sz w:val="30"/>
-          <w:szCs w:val="30"/>
-        </w:rPr>
-      </w:pPr>
-      <w:r>
-        <w:rPr>
-          <w:rFonts w:ascii="楷体" w:eastAsia="楷体" w:hAnsi="楷体" w:hint="eastAsia"/>
-          <w:sz w:val="30"/>
-          <w:szCs w:val="30"/>
+          <w:sz w:val="28"/>
+          <w:szCs w:val="28"/>
+        </w:rPr>
+      </w:pPr>
+      <w:r>
+        <w:rPr>
+          <w:rFonts w:ascii="楷体" w:eastAsia="楷体" w:hAnsi="楷体" w:hint="eastAsia"/>
+          <w:sz w:val="28"/>
+          <w:szCs w:val="28"/>
         </w:rPr>
         <w:t>运行</w:t>
       </w:r>
       <w:r>
         <w:rPr>
           <w:rFonts w:ascii="楷体" w:eastAsia="楷体" w:hAnsi="楷体" w:hint="eastAsia"/>
-          <w:sz w:val="30"/>
-          <w:szCs w:val="30"/>
+          <w:sz w:val="28"/>
+          <w:szCs w:val="28"/>
         </w:rPr>
         <w:t>结果（2种方式输出结果相同）</w:t>
       </w:r>
       <w:r>
         <w:rPr>
           <w:rFonts w:ascii="楷体" w:eastAsia="楷体" w:hAnsi="楷体" w:hint="eastAsia"/>
-          <w:sz w:val="30"/>
-          <w:szCs w:val="30"/>
+          <w:sz w:val="28"/>
+          <w:szCs w:val="28"/>
         </w:rPr>
         <w:t>：</w:t>
       </w:r>
     </w:p>
     <w:p>
       <w:pPr>
-        <w:pStyle w:val="ListParagraph"/>
+        <w:pStyle w:val="a7"/>
         <w:ind w:left="360" w:firstLineChars="0" w:firstLine="0"/>
         <w:jc w:val="left"/>
         <w:rPr>
           <w:rFonts w:ascii="楷体" w:eastAsia="楷体" w:hAnsi="楷体"/>
-          <w:sz w:val="30"/>
-          <w:szCs w:val="30"/>
+          <w:sz w:val="28"/>
+          <w:szCs w:val="28"/>
         </w:rPr>
       </w:pPr>
       <w:r>
         <w:rPr>
           <w:rFonts w:ascii="楷体" w:eastAsia="楷体" w:hAnsi="楷体" w:hint="eastAsia"/>
           <w:noProof/>
-          <w:sz w:val="30"/>
-          <w:szCs w:val="30"/>
+          <w:sz w:val="28"/>
+          <w:szCs w:val="28"/>
         </w:rPr>
         <w:lastRenderedPageBreak/>
         <w:drawing>
@@ -399,7 +537,7 @@
                     <pic:cNvPicPr/>
                   </pic:nvPicPr>
                   <pic:blipFill>
-                    <a:blip r:embed="rId10">
+                    <a:blip r:embed="rId11">
                       <a:extLst>
                         <a:ext uri="{28A0092B-C50C-407E-A947-70E740481C1C}">
                           <a14:useLocalDpi xmlns:a14="http://schemas.microsoft.com/office/drawing/2010/main" val="0"/>
@@ -428,19 +566,19 @@
     </w:p>
     <w:p>
       <w:pPr>
-        <w:pStyle w:val="ListParagraph"/>
+        <w:pStyle w:val="a7"/>
         <w:ind w:left="360" w:firstLineChars="0" w:firstLine="0"/>
         <w:jc w:val="left"/>
         <w:rPr>
           <w:rFonts w:ascii="楷体" w:eastAsia="楷体" w:hAnsi="楷体"/>
-          <w:sz w:val="30"/>
-          <w:szCs w:val="30"/>
-        </w:rPr>
-      </w:pPr>
-    </w:p>
-    <w:p>
-      <w:pPr>
-        <w:pStyle w:val="ListParagraph"/>
+          <w:sz w:val="28"/>
+          <w:szCs w:val="28"/>
+        </w:rPr>
+      </w:pPr>
+    </w:p>
+    <w:p>
+      <w:pPr>
+        <w:pStyle w:val="a7"/>
         <w:numPr>
           <w:ilvl w:val="0"/>
           <w:numId w:val="2"/>
@@ -448,51 +586,51 @@
         <w:ind w:firstLineChars="0"/>
         <w:rPr>
           <w:rFonts w:ascii="楷体" w:eastAsia="楷体" w:hAnsi="楷体"/>
-          <w:sz w:val="30"/>
-          <w:szCs w:val="30"/>
-        </w:rPr>
-      </w:pPr>
-      <w:r>
-        <w:rPr>
-          <w:rFonts w:ascii="楷体" w:eastAsia="楷体" w:hAnsi="楷体" w:hint="eastAsia"/>
-          <w:sz w:val="30"/>
-          <w:szCs w:val="30"/>
+          <w:sz w:val="28"/>
+          <w:szCs w:val="28"/>
+        </w:rPr>
+      </w:pPr>
+      <w:r>
+        <w:rPr>
+          <w:rFonts w:ascii="楷体" w:eastAsia="楷体" w:hAnsi="楷体" w:hint="eastAsia"/>
+          <w:sz w:val="28"/>
+          <w:szCs w:val="28"/>
         </w:rPr>
         <w:t>在控制台从键盘输入三个整数，按照从</w:t>
       </w:r>
       <w:r>
         <w:rPr>
           <w:rFonts w:ascii="楷体" w:eastAsia="楷体" w:hAnsi="楷体" w:hint="eastAsia"/>
-          <w:sz w:val="30"/>
-          <w:szCs w:val="30"/>
+          <w:sz w:val="28"/>
+          <w:szCs w:val="28"/>
         </w:rPr>
         <w:t>大到小</w:t>
       </w:r>
       <w:r>
         <w:rPr>
           <w:rFonts w:ascii="楷体" w:eastAsia="楷体" w:hAnsi="楷体" w:hint="eastAsia"/>
-          <w:sz w:val="30"/>
-          <w:szCs w:val="30"/>
+          <w:sz w:val="28"/>
+          <w:szCs w:val="28"/>
         </w:rPr>
         <w:t>的顺序输出</w:t>
       </w:r>
     </w:p>
     <w:p>
       <w:pPr>
-        <w:pStyle w:val="ListParagraph"/>
-        <w:ind w:left="360" w:firstLineChars="0" w:firstLine="0"/>
-        <w:rPr>
-          <w:rFonts w:ascii="楷体" w:eastAsia="楷体" w:hAnsi="楷体"/>
-          <w:sz w:val="30"/>
-          <w:szCs w:val="30"/>
+        <w:pStyle w:val="a7"/>
+        <w:ind w:left="360" w:firstLineChars="0" w:firstLine="0"/>
+        <w:rPr>
+          <w:rFonts w:ascii="楷体" w:eastAsia="楷体" w:hAnsi="楷体"/>
+          <w:sz w:val="28"/>
+          <w:szCs w:val="28"/>
         </w:rPr>
       </w:pPr>
       <w:r>
         <w:rPr>
           <w:rFonts w:ascii="楷体" w:eastAsia="楷体" w:hAnsi="楷体"/>
           <w:noProof/>
-          <w:sz w:val="30"/>
-          <w:szCs w:val="30"/>
+          <w:sz w:val="28"/>
+          <w:szCs w:val="28"/>
         </w:rPr>
         <w:drawing>
           <wp:inline distT="0" distB="0" distL="0" distR="0" wp14:anchorId="6640085A" wp14:editId="418D5790">
@@ -510,7 +648,7 @@
                     <pic:cNvPicPr/>
                   </pic:nvPicPr>
                   <pic:blipFill>
-                    <a:blip r:embed="rId11"/>
+                    <a:blip r:embed="rId12"/>
                     <a:stretch>
                       <a:fillRect/>
                     </a:stretch>
@@ -533,39 +671,39 @@
     </w:p>
     <w:p>
       <w:pPr>
-        <w:pStyle w:val="ListParagraph"/>
-        <w:ind w:left="360" w:firstLineChars="0" w:firstLine="0"/>
-        <w:rPr>
-          <w:rFonts w:ascii="楷体" w:eastAsia="楷体" w:hAnsi="楷体"/>
-          <w:sz w:val="30"/>
-          <w:szCs w:val="30"/>
-        </w:rPr>
-      </w:pPr>
-      <w:r>
-        <w:rPr>
-          <w:rFonts w:ascii="楷体" w:eastAsia="楷体" w:hAnsi="楷体" w:hint="eastAsia"/>
-          <w:sz w:val="30"/>
-          <w:szCs w:val="30"/>
+        <w:pStyle w:val="a7"/>
+        <w:ind w:left="360" w:firstLineChars="0" w:firstLine="0"/>
+        <w:rPr>
+          <w:rFonts w:ascii="楷体" w:eastAsia="楷体" w:hAnsi="楷体"/>
+          <w:sz w:val="28"/>
+          <w:szCs w:val="28"/>
+        </w:rPr>
+      </w:pPr>
+      <w:r>
+        <w:rPr>
+          <w:rFonts w:ascii="楷体" w:eastAsia="楷体" w:hAnsi="楷体" w:hint="eastAsia"/>
+          <w:sz w:val="28"/>
+          <w:szCs w:val="28"/>
         </w:rPr>
         <w:t>实现代码：</w:t>
       </w:r>
     </w:p>
     <w:p>
       <w:pPr>
-        <w:pStyle w:val="ListParagraph"/>
-        <w:ind w:left="360" w:firstLineChars="0" w:firstLine="0"/>
-        <w:rPr>
-          <w:rFonts w:ascii="楷体" w:eastAsia="楷体" w:hAnsi="楷体"/>
-          <w:sz w:val="30"/>
-          <w:szCs w:val="30"/>
+        <w:pStyle w:val="a7"/>
+        <w:ind w:left="360" w:firstLineChars="0" w:firstLine="0"/>
+        <w:rPr>
+          <w:rFonts w:ascii="楷体" w:eastAsia="楷体" w:hAnsi="楷体"/>
+          <w:sz w:val="28"/>
+          <w:szCs w:val="28"/>
         </w:rPr>
       </w:pPr>
       <w:r>
         <w:rPr>
           <w:rFonts w:ascii="楷体" w:eastAsia="楷体" w:hAnsi="楷体"/>
           <w:noProof/>
-          <w:sz w:val="30"/>
-          <w:szCs w:val="30"/>
+          <w:sz w:val="28"/>
+          <w:szCs w:val="28"/>
         </w:rPr>
         <w:lastRenderedPageBreak/>
         <w:drawing>
@@ -584,7 +722,7 @@
                     <pic:cNvPicPr/>
                   </pic:nvPicPr>
                   <pic:blipFill>
-                    <a:blip r:embed="rId12">
+                    <a:blip r:embed="rId13">
                       <a:extLst>
                         <a:ext uri="{28A0092B-C50C-407E-A947-70E740481C1C}">
                           <a14:useLocalDpi xmlns:a14="http://schemas.microsoft.com/office/drawing/2010/main" val="0"/>
@@ -613,47 +751,47 @@
     </w:p>
     <w:p>
       <w:pPr>
-        <w:pStyle w:val="ListParagraph"/>
-        <w:ind w:left="360" w:firstLineChars="0" w:firstLine="0"/>
-        <w:rPr>
-          <w:rFonts w:ascii="楷体" w:eastAsia="楷体" w:hAnsi="楷体"/>
-          <w:sz w:val="30"/>
-          <w:szCs w:val="30"/>
-        </w:rPr>
-      </w:pPr>
-      <w:r>
-        <w:rPr>
-          <w:rFonts w:ascii="楷体" w:eastAsia="楷体" w:hAnsi="楷体" w:hint="eastAsia"/>
-          <w:sz w:val="30"/>
-          <w:szCs w:val="30"/>
+        <w:pStyle w:val="a7"/>
+        <w:ind w:left="360" w:firstLineChars="0" w:firstLine="0"/>
+        <w:rPr>
+          <w:rFonts w:ascii="楷体" w:eastAsia="楷体" w:hAnsi="楷体"/>
+          <w:sz w:val="28"/>
+          <w:szCs w:val="28"/>
+        </w:rPr>
+      </w:pPr>
+      <w:r>
+        <w:rPr>
+          <w:rFonts w:ascii="楷体" w:eastAsia="楷体" w:hAnsi="楷体" w:hint="eastAsia"/>
+          <w:sz w:val="28"/>
+          <w:szCs w:val="28"/>
         </w:rPr>
         <w:t>运行</w:t>
       </w:r>
       <w:r>
         <w:rPr>
           <w:rFonts w:ascii="楷体" w:eastAsia="楷体" w:hAnsi="楷体" w:hint="eastAsia"/>
-          <w:sz w:val="30"/>
-          <w:szCs w:val="30"/>
+          <w:sz w:val="28"/>
+          <w:szCs w:val="28"/>
         </w:rPr>
         <w:t>结果：</w:t>
       </w:r>
     </w:p>
     <w:p>
       <w:pPr>
-        <w:pStyle w:val="ListParagraph"/>
-        <w:ind w:left="360" w:firstLineChars="0" w:firstLine="0"/>
-        <w:rPr>
-          <w:rFonts w:ascii="楷体" w:eastAsia="楷体" w:hAnsi="楷体"/>
-          <w:sz w:val="30"/>
-          <w:szCs w:val="30"/>
+        <w:pStyle w:val="a7"/>
+        <w:ind w:left="360" w:firstLineChars="0" w:firstLine="0"/>
+        <w:rPr>
+          <w:rFonts w:ascii="楷体" w:eastAsia="楷体" w:hAnsi="楷体"/>
+          <w:sz w:val="28"/>
+          <w:szCs w:val="28"/>
         </w:rPr>
       </w:pPr>
       <w:r>
         <w:rPr>
           <w:rFonts w:ascii="楷体" w:eastAsia="楷体" w:hAnsi="楷体" w:hint="eastAsia"/>
           <w:noProof/>
-          <w:sz w:val="30"/>
-          <w:szCs w:val="30"/>
+          <w:sz w:val="28"/>
+          <w:szCs w:val="28"/>
         </w:rPr>
         <w:lastRenderedPageBreak/>
         <w:drawing>
@@ -672,7 +810,7 @@
                     <pic:cNvPicPr/>
                   </pic:nvPicPr>
                   <pic:blipFill>
-                    <a:blip r:embed="rId13">
+                    <a:blip r:embed="rId14">
                       <a:extLst>
                         <a:ext uri="{28A0092B-C50C-407E-A947-70E740481C1C}">
                           <a14:useLocalDpi xmlns:a14="http://schemas.microsoft.com/office/drawing/2010/main" val="0"/>
@@ -701,107 +839,210 @@
     </w:p>
     <w:p>
       <w:pPr>
-        <w:pStyle w:val="ListParagraph"/>
-        <w:ind w:left="360" w:firstLineChars="0" w:firstLine="0"/>
-        <w:rPr>
-          <w:rFonts w:ascii="楷体" w:eastAsia="楷体" w:hAnsi="楷体" w:hint="eastAsia"/>
+        <w:pStyle w:val="a7"/>
+        <w:ind w:left="360" w:firstLineChars="0" w:firstLine="0"/>
+        <w:rPr>
+          <w:rFonts w:ascii="楷体" w:eastAsia="楷体" w:hAnsi="楷体"/>
           <w:color w:val="FF0000"/>
-          <w:sz w:val="30"/>
-          <w:szCs w:val="30"/>
+          <w:sz w:val="28"/>
+          <w:szCs w:val="28"/>
         </w:rPr>
       </w:pPr>
       <w:r>
         <w:rPr>
           <w:rFonts w:ascii="楷体" w:eastAsia="楷体" w:hAnsi="楷体" w:hint="eastAsia"/>
           <w:color w:val="FF0000"/>
-          <w:sz w:val="30"/>
-          <w:szCs w:val="30"/>
+          <w:sz w:val="28"/>
+          <w:szCs w:val="28"/>
         </w:rPr>
         <w:t>如何实现输出格式？</w:t>
       </w:r>
     </w:p>
     <w:p>
       <w:pPr>
-        <w:pStyle w:val="ListParagraph"/>
-        <w:ind w:left="360" w:firstLineChars="0" w:firstLine="0"/>
-        <w:rPr>
-          <w:rFonts w:ascii="楷体" w:eastAsia="楷体" w:hAnsi="楷体"/>
-          <w:color w:val="FF0000"/>
-          <w:sz w:val="30"/>
-          <w:szCs w:val="30"/>
-        </w:rPr>
-      </w:pPr>
-      <w:r>
-        <w:rPr>
-          <w:rFonts w:ascii="楷体" w:eastAsia="楷体" w:hAnsi="楷体" w:hint="eastAsia"/>
-          <w:color w:val="FF0000"/>
-          <w:sz w:val="30"/>
-          <w:szCs w:val="30"/>
+        <w:pStyle w:val="a7"/>
+        <w:ind w:left="360" w:firstLineChars="0" w:firstLine="0"/>
+        <w:rPr>
+          <w:rFonts w:ascii="楷体" w:eastAsia="楷体" w:hAnsi="楷体"/>
+          <w:sz w:val="28"/>
+          <w:szCs w:val="28"/>
+        </w:rPr>
+      </w:pPr>
+      <w:r>
+        <w:rPr>
+          <w:rFonts w:ascii="楷体" w:eastAsia="楷体" w:hAnsi="楷体" w:hint="eastAsia"/>
+          <w:sz w:val="28"/>
+          <w:szCs w:val="28"/>
         </w:rPr>
         <w:t>基本想法：循环看max等于num1或num2或num3的哪个值，假设max=num1，那么输出部分加上字符串：如果max==num1,输出(</w:t>
       </w:r>
       <w:r>
         <w:rPr>
           <w:rFonts w:ascii="楷体" w:eastAsia="楷体" w:hAnsi="楷体"/>
-          <w:color w:val="FF0000"/>
-          <w:sz w:val="30"/>
-          <w:szCs w:val="30"/>
+          <w:sz w:val="28"/>
+          <w:szCs w:val="28"/>
         </w:rPr>
         <w:t>“</w:t>
       </w:r>
       <w:r>
         <w:rPr>
           <w:rFonts w:ascii="楷体" w:eastAsia="楷体" w:hAnsi="楷体" w:hint="eastAsia"/>
-          <w:color w:val="FF0000"/>
-          <w:sz w:val="30"/>
-          <w:szCs w:val="30"/>
+          <w:sz w:val="28"/>
+          <w:szCs w:val="28"/>
         </w:rPr>
         <w:t>num1</w:t>
       </w:r>
       <w:r>
         <w:rPr>
           <w:rFonts w:ascii="楷体" w:eastAsia="楷体" w:hAnsi="楷体"/>
-          <w:color w:val="FF0000"/>
-          <w:sz w:val="30"/>
-          <w:szCs w:val="30"/>
+          <w:sz w:val="28"/>
+          <w:szCs w:val="28"/>
         </w:rPr>
         <w:t>”</w:t>
       </w:r>
       <w:r>
         <w:rPr>
           <w:rFonts w:ascii="楷体" w:eastAsia="楷体" w:hAnsi="楷体" w:hint="eastAsia"/>
-          <w:color w:val="FF0000"/>
-          <w:sz w:val="30"/>
-          <w:szCs w:val="30"/>
+          <w:sz w:val="28"/>
+          <w:szCs w:val="28"/>
         </w:rPr>
         <w:t>+max)</w:t>
       </w:r>
       <w:r>
         <w:rPr>
           <w:rFonts w:ascii="楷体" w:eastAsia="楷体" w:hAnsi="楷体"/>
-          <w:color w:val="FF0000"/>
-          <w:sz w:val="30"/>
-          <w:szCs w:val="30"/>
+          <w:sz w:val="28"/>
+          <w:szCs w:val="28"/>
         </w:rPr>
         <w:t>…</w:t>
       </w:r>
-      <w:bookmarkStart w:id="0" w:name="_GoBack"/>
-      <w:bookmarkEnd w:id="0"/>
-    </w:p>
-    <w:p>
-      <w:pPr>
-        <w:pStyle w:val="ListParagraph"/>
-        <w:ind w:left="360" w:firstLineChars="0" w:firstLine="0"/>
-        <w:rPr>
-          <w:rFonts w:ascii="楷体" w:eastAsia="楷体" w:hAnsi="楷体" w:hint="eastAsia"/>
-          <w:sz w:val="30"/>
-          <w:szCs w:val="30"/>
-        </w:rPr>
-      </w:pPr>
-    </w:p>
-    <w:p>
-      <w:pPr>
-        <w:pStyle w:val="ListParagraph"/>
+    </w:p>
+    <w:p>
+      <w:pPr>
+        <w:pStyle w:val="a7"/>
+        <w:ind w:left="360" w:firstLineChars="0" w:firstLine="0"/>
+        <w:rPr>
+          <w:rFonts w:ascii="楷体" w:eastAsia="楷体" w:hAnsi="楷体"/>
+          <w:sz w:val="28"/>
+          <w:szCs w:val="28"/>
+        </w:rPr>
+      </w:pPr>
+      <w:r>
+        <w:rPr>
+          <w:rFonts w:ascii="楷体" w:eastAsia="楷体" w:hAnsi="楷体" w:hint="eastAsia"/>
+          <w:sz w:val="28"/>
+          <w:szCs w:val="28"/>
+        </w:rPr>
+        <w:t>优化代码：</w:t>
+      </w:r>
+    </w:p>
+    <w:p>
+      <w:pPr>
+        <w:pStyle w:val="a7"/>
+        <w:ind w:left="360" w:firstLineChars="0" w:firstLine="0"/>
+        <w:rPr>
+          <w:rFonts w:ascii="楷体" w:eastAsia="楷体" w:hAnsi="楷体" w:hint="eastAsia"/>
+          <w:sz w:val="28"/>
+          <w:szCs w:val="28"/>
+        </w:rPr>
+      </w:pPr>
+      <w:r>
+        <w:rPr>
+          <w:rFonts w:ascii="楷体" w:eastAsia="楷体" w:hAnsi="楷体" w:hint="eastAsia"/>
+          <w:sz w:val="28"/>
+          <w:szCs w:val="28"/>
+        </w:rPr>
+        <w:t>思路就是三个数两两相比，如果这个数小就往后传，这个数大就往前传，</w:t>
+      </w:r>
+      <w:r>
+        <w:rPr>
+          <w:rFonts w:ascii="楷体" w:eastAsia="楷体" w:hAnsi="楷体" w:hint="eastAsia"/>
+          <w:sz w:val="28"/>
+          <w:szCs w:val="28"/>
+        </w:rPr>
+        <w:t>所以结果要求从大到小排列的话，使用&lt;号，变量值是一直在变的，可以设想一个1</w:t>
+      </w:r>
+      <w:r>
+        <w:rPr>
+          <w:rFonts w:ascii="楷体" w:eastAsia="楷体" w:hAnsi="楷体"/>
+          <w:sz w:val="28"/>
+          <w:szCs w:val="28"/>
+        </w:rPr>
+        <w:t>23</w:t>
+      </w:r>
+      <w:r>
+        <w:rPr>
+          <w:rFonts w:ascii="楷体" w:eastAsia="楷体" w:hAnsi="楷体" w:hint="eastAsia"/>
+          <w:sz w:val="28"/>
+          <w:szCs w:val="28"/>
+        </w:rPr>
+        <w:t>顺序比较的记过，有问题再调整。</w:t>
+      </w:r>
+    </w:p>
+    <w:p>
+      <w:pPr>
+        <w:pStyle w:val="a7"/>
+        <w:ind w:left="360" w:firstLineChars="0" w:firstLine="0"/>
+        <w:rPr>
+          <w:rFonts w:ascii="楷体" w:eastAsia="楷体" w:hAnsi="楷体" w:hint="eastAsia"/>
+          <w:sz w:val="28"/>
+          <w:szCs w:val="28"/>
+        </w:rPr>
+      </w:pPr>
+      <w:r>
+        <w:rPr>
+          <w:rFonts w:ascii="楷体" w:eastAsia="楷体" w:hAnsi="楷体" w:hint="eastAsia"/>
+          <w:noProof/>
+          <w:sz w:val="28"/>
+          <w:szCs w:val="28"/>
+        </w:rPr>
+        <w:lastRenderedPageBreak/>
+        <w:drawing>
+          <wp:inline distT="0" distB="0" distL="0" distR="0" wp14:anchorId="5C8C2E4C" wp14:editId="4E2FE03D">
+            <wp:extent cx="5274310" cy="4110355"/>
+            <wp:effectExtent l="0" t="0" r="2540" b="4445"/>
+            <wp:docPr id="15" name="图片 15"/>
+            <wp:cNvGraphicFramePr>
+              <a:graphicFrameLocks xmlns:a="http://schemas.openxmlformats.org/drawingml/2006/main" noChangeAspect="1"/>
+            </wp:cNvGraphicFramePr>
+            <a:graphic xmlns:a="http://schemas.openxmlformats.org/drawingml/2006/main">
+              <a:graphicData uri="http://schemas.openxmlformats.org/drawingml/2006/picture">
+                <pic:pic xmlns:pic="http://schemas.openxmlformats.org/drawingml/2006/picture">
+                  <pic:nvPicPr>
+                    <pic:cNvPr id="15" name="66.png"/>
+                    <pic:cNvPicPr/>
+                  </pic:nvPicPr>
+                  <pic:blipFill>
+                    <a:blip r:embed="rId15">
+                      <a:extLst>
+                        <a:ext uri="{28A0092B-C50C-407E-A947-70E740481C1C}">
+                          <a14:useLocalDpi xmlns:a14="http://schemas.microsoft.com/office/drawing/2010/main" val="0"/>
+                        </a:ext>
+                      </a:extLst>
+                    </a:blip>
+                    <a:stretch>
+                      <a:fillRect/>
+                    </a:stretch>
+                  </pic:blipFill>
+                  <pic:spPr>
+                    <a:xfrm>
+                      <a:off x="0" y="0"/>
+                      <a:ext cx="5274310" cy="4110355"/>
+                    </a:xfrm>
+                    <a:prstGeom prst="rect">
+                      <a:avLst/>
+                    </a:prstGeom>
+                  </pic:spPr>
+                </pic:pic>
+              </a:graphicData>
+            </a:graphic>
+          </wp:inline>
+        </w:drawing>
+      </w:r>
+    </w:p>
+    <w:p>
+      <w:pPr>
+        <w:pStyle w:val="a7"/>
         <w:numPr>
           <w:ilvl w:val="0"/>
           <w:numId w:val="2"/>
@@ -809,56 +1050,55 @@
         <w:ind w:firstLineChars="0"/>
         <w:rPr>
           <w:rFonts w:ascii="楷体" w:eastAsia="楷体" w:hAnsi="楷体"/>
-          <w:sz w:val="30"/>
-          <w:szCs w:val="30"/>
-        </w:rPr>
-      </w:pPr>
-      <w:r>
-        <w:rPr>
-          <w:rFonts w:ascii="楷体" w:eastAsia="楷体" w:hAnsi="楷体" w:hint="eastAsia"/>
-          <w:sz w:val="30"/>
-          <w:szCs w:val="30"/>
+          <w:sz w:val="28"/>
+          <w:szCs w:val="28"/>
+        </w:rPr>
+      </w:pPr>
+      <w:r>
+        <w:rPr>
+          <w:rFonts w:ascii="楷体" w:eastAsia="楷体" w:hAnsi="楷体" w:hint="eastAsia"/>
+          <w:sz w:val="28"/>
+          <w:szCs w:val="28"/>
         </w:rPr>
         <w:t>实现从键盘输入年、月，判断该年是闰年还是平年，判断对应的月份天数</w:t>
       </w:r>
     </w:p>
     <w:p>
       <w:pPr>
-        <w:pStyle w:val="ListParagraph"/>
-        <w:ind w:left="360" w:firstLineChars="0" w:firstLine="0"/>
-        <w:rPr>
-          <w:rFonts w:ascii="楷体" w:eastAsia="楷体" w:hAnsi="楷体"/>
-          <w:sz w:val="30"/>
-          <w:szCs w:val="30"/>
-        </w:rPr>
-      </w:pPr>
-      <w:r>
-        <w:rPr>
-          <w:rFonts w:ascii="楷体" w:eastAsia="楷体" w:hAnsi="楷体" w:hint="eastAsia"/>
-          <w:sz w:val="30"/>
-          <w:szCs w:val="30"/>
+        <w:pStyle w:val="a7"/>
+        <w:ind w:left="360" w:firstLineChars="0" w:firstLine="0"/>
+        <w:rPr>
+          <w:rFonts w:ascii="楷体" w:eastAsia="楷体" w:hAnsi="楷体"/>
+          <w:sz w:val="28"/>
+          <w:szCs w:val="28"/>
+        </w:rPr>
+      </w:pPr>
+      <w:r>
+        <w:rPr>
+          <w:rFonts w:ascii="楷体" w:eastAsia="楷体" w:hAnsi="楷体" w:hint="eastAsia"/>
+          <w:sz w:val="28"/>
+          <w:szCs w:val="28"/>
         </w:rPr>
         <w:t>（判断闰年的条件：能被400整除，或者能被4整除却不能被100整除）</w:t>
       </w:r>
     </w:p>
     <w:p>
       <w:pPr>
-        <w:pStyle w:val="ListParagraph"/>
-        <w:ind w:left="360" w:firstLineChars="0" w:firstLine="0"/>
-        <w:rPr>
-          <w:rFonts w:ascii="楷体" w:eastAsia="楷体" w:hAnsi="楷体"/>
-          <w:sz w:val="30"/>
-          <w:szCs w:val="30"/>
+        <w:pStyle w:val="a7"/>
+        <w:ind w:left="360" w:firstLineChars="0" w:firstLine="0"/>
+        <w:rPr>
+          <w:rFonts w:ascii="楷体" w:eastAsia="楷体" w:hAnsi="楷体"/>
+          <w:sz w:val="28"/>
+          <w:szCs w:val="28"/>
         </w:rPr>
       </w:pPr>
       <w:r>
         <w:rPr>
           <w:rFonts w:ascii="楷体" w:eastAsia="楷体" w:hAnsi="楷体"/>
           <w:noProof/>
-          <w:sz w:val="30"/>
-          <w:szCs w:val="30"/>
-        </w:rPr>
-        <w:lastRenderedPageBreak/>
+          <w:sz w:val="28"/>
+          <w:szCs w:val="28"/>
+        </w:rPr>
         <w:drawing>
           <wp:inline distT="0" distB="0" distL="0" distR="0" wp14:anchorId="0694C097" wp14:editId="13AD2737">
             <wp:extent cx="1328468" cy="1435074"/>
@@ -875,7 +1115,7 @@
                     <pic:cNvPicPr/>
                   </pic:nvPicPr>
                   <pic:blipFill>
-                    <a:blip r:embed="rId14"/>
+                    <a:blip r:embed="rId16"/>
                     <a:stretch>
                       <a:fillRect/>
                     </a:stretch>
@@ -898,48 +1138,49 @@
     </w:p>
     <w:p>
       <w:pPr>
-        <w:pStyle w:val="ListParagraph"/>
-        <w:ind w:left="360" w:firstLineChars="0" w:firstLine="0"/>
-        <w:rPr>
-          <w:rFonts w:ascii="楷体" w:eastAsia="楷体" w:hAnsi="楷体"/>
-          <w:sz w:val="30"/>
-          <w:szCs w:val="30"/>
-        </w:rPr>
-      </w:pPr>
-      <w:r>
-        <w:rPr>
-          <w:rFonts w:ascii="楷体" w:eastAsia="楷体" w:hAnsi="楷体" w:hint="eastAsia"/>
-          <w:sz w:val="30"/>
-          <w:szCs w:val="30"/>
+        <w:pStyle w:val="a7"/>
+        <w:ind w:left="360" w:firstLineChars="0" w:firstLine="0"/>
+        <w:rPr>
+          <w:rFonts w:ascii="楷体" w:eastAsia="楷体" w:hAnsi="楷体"/>
+          <w:sz w:val="28"/>
+          <w:szCs w:val="28"/>
+        </w:rPr>
+      </w:pPr>
+      <w:r>
+        <w:rPr>
+          <w:rFonts w:ascii="楷体" w:eastAsia="楷体" w:hAnsi="楷体" w:hint="eastAsia"/>
+          <w:sz w:val="28"/>
+          <w:szCs w:val="28"/>
         </w:rPr>
         <w:t>实现</w:t>
       </w:r>
       <w:r>
         <w:rPr>
           <w:rFonts w:ascii="楷体" w:eastAsia="楷体" w:hAnsi="楷体" w:hint="eastAsia"/>
-          <w:sz w:val="30"/>
-          <w:szCs w:val="30"/>
+          <w:sz w:val="28"/>
+          <w:szCs w:val="28"/>
         </w:rPr>
         <w:t>代码：</w:t>
       </w:r>
     </w:p>
     <w:p>
       <w:pPr>
-        <w:pStyle w:val="ListParagraph"/>
-        <w:ind w:left="360" w:firstLineChars="0" w:firstLine="0"/>
-        <w:rPr>
-          <w:rFonts w:ascii="楷体" w:eastAsia="楷体" w:hAnsi="楷体"/>
-          <w:sz w:val="30"/>
-          <w:szCs w:val="30"/>
+        <w:pStyle w:val="a7"/>
+        <w:ind w:left="360" w:firstLineChars="0" w:firstLine="0"/>
+        <w:rPr>
+          <w:rFonts w:ascii="楷体" w:eastAsia="楷体" w:hAnsi="楷体"/>
+          <w:sz w:val="28"/>
+          <w:szCs w:val="28"/>
         </w:rPr>
       </w:pPr>
       <w:r>
         <w:rPr>
           <w:rFonts w:ascii="楷体" w:eastAsia="楷体" w:hAnsi="楷体"/>
           <w:noProof/>
-          <w:sz w:val="30"/>
-          <w:szCs w:val="30"/>
-        </w:rPr>
+          <w:sz w:val="28"/>
+          <w:szCs w:val="28"/>
+        </w:rPr>
+        <w:lastRenderedPageBreak/>
         <w:drawing>
           <wp:inline distT="0" distB="0" distL="0" distR="0" wp14:anchorId="74C631F5" wp14:editId="7277810E">
             <wp:extent cx="5274310" cy="6115685"/>
@@ -956,7 +1197,7 @@
                     <pic:cNvPicPr/>
                   </pic:nvPicPr>
                   <pic:blipFill>
-                    <a:blip r:embed="rId15">
+                    <a:blip r:embed="rId17">
                       <a:extLst>
                         <a:ext uri="{28A0092B-C50C-407E-A947-70E740481C1C}">
                           <a14:useLocalDpi xmlns:a14="http://schemas.microsoft.com/office/drawing/2010/main" val="0"/>
@@ -985,39 +1226,39 @@
     </w:p>
     <w:p>
       <w:pPr>
-        <w:pStyle w:val="ListParagraph"/>
-        <w:ind w:left="360" w:firstLineChars="0" w:firstLine="0"/>
-        <w:rPr>
-          <w:rFonts w:ascii="楷体" w:eastAsia="楷体" w:hAnsi="楷体"/>
-          <w:sz w:val="30"/>
-          <w:szCs w:val="30"/>
-        </w:rPr>
-      </w:pPr>
-      <w:r>
-        <w:rPr>
-          <w:rFonts w:ascii="楷体" w:eastAsia="楷体" w:hAnsi="楷体" w:hint="eastAsia"/>
-          <w:sz w:val="30"/>
-          <w:szCs w:val="30"/>
+        <w:pStyle w:val="a7"/>
+        <w:ind w:left="360" w:firstLineChars="0" w:firstLine="0"/>
+        <w:rPr>
+          <w:rFonts w:ascii="楷体" w:eastAsia="楷体" w:hAnsi="楷体"/>
+          <w:sz w:val="28"/>
+          <w:szCs w:val="28"/>
+        </w:rPr>
+      </w:pPr>
+      <w:r>
+        <w:rPr>
+          <w:rFonts w:ascii="楷体" w:eastAsia="楷体" w:hAnsi="楷体" w:hint="eastAsia"/>
+          <w:sz w:val="28"/>
+          <w:szCs w:val="28"/>
         </w:rPr>
         <w:t>运行结果：</w:t>
       </w:r>
     </w:p>
     <w:p>
       <w:pPr>
-        <w:pStyle w:val="ListParagraph"/>
-        <w:ind w:left="360" w:firstLineChars="0" w:firstLine="0"/>
-        <w:rPr>
-          <w:rFonts w:ascii="楷体" w:eastAsia="楷体" w:hAnsi="楷体"/>
-          <w:sz w:val="30"/>
-          <w:szCs w:val="30"/>
+        <w:pStyle w:val="a7"/>
+        <w:ind w:left="360" w:firstLineChars="0" w:firstLine="0"/>
+        <w:rPr>
+          <w:rFonts w:ascii="楷体" w:eastAsia="楷体" w:hAnsi="楷体"/>
+          <w:sz w:val="28"/>
+          <w:szCs w:val="28"/>
         </w:rPr>
       </w:pPr>
       <w:r>
         <w:rPr>
           <w:rFonts w:ascii="楷体" w:eastAsia="楷体" w:hAnsi="楷体" w:hint="eastAsia"/>
           <w:noProof/>
-          <w:sz w:val="30"/>
-          <w:szCs w:val="30"/>
+          <w:sz w:val="28"/>
+          <w:szCs w:val="28"/>
         </w:rPr>
         <w:lastRenderedPageBreak/>
         <w:drawing>
@@ -1036,7 +1277,7 @@
                     <pic:cNvPicPr/>
                   </pic:nvPicPr>
                   <pic:blipFill>
-                    <a:blip r:embed="rId16">
+                    <a:blip r:embed="rId18">
                       <a:extLst>
                         <a:ext uri="{28A0092B-C50C-407E-A947-70E740481C1C}">
                           <a14:useLocalDpi xmlns:a14="http://schemas.microsoft.com/office/drawing/2010/main" val="0"/>
@@ -1067,26 +1308,26 @@
       <w:pPr>
         <w:rPr>
           <w:rFonts w:ascii="楷体" w:eastAsia="楷体" w:hAnsi="楷体"/>
-          <w:sz w:val="30"/>
-          <w:szCs w:val="30"/>
-        </w:rPr>
-      </w:pPr>
-      <w:r>
-        <w:rPr>
-          <w:rFonts w:ascii="楷体" w:eastAsia="楷体" w:hAnsi="楷体" w:hint="eastAsia"/>
-          <w:sz w:val="30"/>
-          <w:szCs w:val="30"/>
+          <w:sz w:val="28"/>
+          <w:szCs w:val="28"/>
+        </w:rPr>
+      </w:pPr>
+      <w:r>
+        <w:rPr>
+          <w:rFonts w:ascii="楷体" w:eastAsia="楷体" w:hAnsi="楷体" w:hint="eastAsia"/>
+          <w:sz w:val="28"/>
+          <w:szCs w:val="28"/>
         </w:rPr>
         <w:t>4、给定一个x的值，求y的值并输出</w:t>
       </w:r>
     </w:p>
     <w:p>
       <w:pPr>
-        <w:ind w:firstLineChars="200" w:firstLine="600"/>
-        <w:rPr>
-          <w:rFonts w:ascii="楷体" w:eastAsia="楷体" w:hAnsi="楷体"/>
-          <w:sz w:val="30"/>
-          <w:szCs w:val="30"/>
+        <w:ind w:firstLineChars="200" w:firstLine="562"/>
+        <w:rPr>
+          <w:rFonts w:ascii="楷体" w:eastAsia="楷体" w:hAnsi="楷体"/>
+          <w:sz w:val="28"/>
+          <w:szCs w:val="28"/>
         </w:rPr>
       </w:pPr>
       <w:r>
@@ -1097,8 +1338,8 @@
           <w:noProof/>
           <w:color w:val="0000FF"/>
           <w:position w:val="-50"/>
-          <w:sz w:val="30"/>
-          <w:szCs w:val="30"/>
+          <w:sz w:val="28"/>
+          <w:szCs w:val="28"/>
         </w:rPr>
         <w:drawing>
           <wp:inline distT="0" distB="0" distL="0" distR="0" wp14:anchorId="493F59F5" wp14:editId="1E6AD570">
@@ -1118,7 +1359,7 @@
                     </pic:cNvPicPr>
                   </pic:nvPicPr>
                   <pic:blipFill>
-                    <a:blip r:embed="rId17">
+                    <a:blip r:embed="rId19">
                       <a:extLst>
                         <a:ext uri="{28A0092B-C50C-407E-A947-70E740481C1C}">
                           <a14:useLocalDpi xmlns:a14="http://schemas.microsoft.com/office/drawing/2010/main" val="0"/>
@@ -1152,39 +1393,39 @@
     </w:p>
     <w:p>
       <w:pPr>
-        <w:pStyle w:val="ListParagraph"/>
-        <w:ind w:left="360" w:firstLineChars="0" w:firstLine="0"/>
-        <w:rPr>
-          <w:rFonts w:ascii="楷体" w:eastAsia="楷体" w:hAnsi="楷体"/>
-          <w:sz w:val="30"/>
-          <w:szCs w:val="30"/>
-        </w:rPr>
-      </w:pPr>
-      <w:r>
-        <w:rPr>
-          <w:rFonts w:ascii="楷体" w:eastAsia="楷体" w:hAnsi="楷体" w:hint="eastAsia"/>
-          <w:sz w:val="30"/>
-          <w:szCs w:val="30"/>
+        <w:pStyle w:val="a7"/>
+        <w:ind w:left="360" w:firstLineChars="0" w:firstLine="0"/>
+        <w:rPr>
+          <w:rFonts w:ascii="楷体" w:eastAsia="楷体" w:hAnsi="楷体"/>
+          <w:sz w:val="28"/>
+          <w:szCs w:val="28"/>
+        </w:rPr>
+      </w:pPr>
+      <w:r>
+        <w:rPr>
+          <w:rFonts w:ascii="楷体" w:eastAsia="楷体" w:hAnsi="楷体" w:hint="eastAsia"/>
+          <w:sz w:val="28"/>
+          <w:szCs w:val="28"/>
         </w:rPr>
         <w:t>实现代码：</w:t>
       </w:r>
     </w:p>
     <w:p>
       <w:pPr>
-        <w:pStyle w:val="ListParagraph"/>
-        <w:ind w:left="360" w:firstLineChars="0" w:firstLine="0"/>
-        <w:rPr>
-          <w:rFonts w:ascii="楷体" w:eastAsia="楷体" w:hAnsi="楷体"/>
-          <w:sz w:val="30"/>
-          <w:szCs w:val="30"/>
+        <w:pStyle w:val="a7"/>
+        <w:ind w:left="360" w:firstLineChars="0" w:firstLine="0"/>
+        <w:rPr>
+          <w:rFonts w:ascii="楷体" w:eastAsia="楷体" w:hAnsi="楷体"/>
+          <w:sz w:val="28"/>
+          <w:szCs w:val="28"/>
         </w:rPr>
       </w:pPr>
       <w:r>
         <w:rPr>
           <w:rFonts w:ascii="楷体" w:eastAsia="楷体" w:hAnsi="楷体" w:hint="eastAsia"/>
           <w:noProof/>
-          <w:sz w:val="30"/>
-          <w:szCs w:val="30"/>
+          <w:sz w:val="28"/>
+          <w:szCs w:val="28"/>
         </w:rPr>
         <w:lastRenderedPageBreak/>
         <w:drawing>
@@ -1203,7 +1444,7 @@
                     <pic:cNvPicPr/>
                   </pic:nvPicPr>
                   <pic:blipFill>
-                    <a:blip r:embed="rId18">
+                    <a:blip r:embed="rId20">
                       <a:extLst>
                         <a:ext uri="{28A0092B-C50C-407E-A947-70E740481C1C}">
                           <a14:useLocalDpi xmlns:a14="http://schemas.microsoft.com/office/drawing/2010/main" val="0"/>
@@ -1232,39 +1473,39 @@
     </w:p>
     <w:p>
       <w:pPr>
-        <w:pStyle w:val="ListParagraph"/>
-        <w:ind w:left="360" w:firstLineChars="0" w:firstLine="0"/>
-        <w:rPr>
-          <w:rFonts w:ascii="楷体" w:eastAsia="楷体" w:hAnsi="楷体"/>
-          <w:sz w:val="30"/>
-          <w:szCs w:val="30"/>
-        </w:rPr>
-      </w:pPr>
-      <w:r>
-        <w:rPr>
-          <w:rFonts w:ascii="楷体" w:eastAsia="楷体" w:hAnsi="楷体" w:hint="eastAsia"/>
-          <w:sz w:val="30"/>
-          <w:szCs w:val="30"/>
+        <w:pStyle w:val="a7"/>
+        <w:ind w:left="360" w:firstLineChars="0" w:firstLine="0"/>
+        <w:rPr>
+          <w:rFonts w:ascii="楷体" w:eastAsia="楷体" w:hAnsi="楷体"/>
+          <w:sz w:val="28"/>
+          <w:szCs w:val="28"/>
+        </w:rPr>
+      </w:pPr>
+      <w:r>
+        <w:rPr>
+          <w:rFonts w:ascii="楷体" w:eastAsia="楷体" w:hAnsi="楷体" w:hint="eastAsia"/>
+          <w:sz w:val="28"/>
+          <w:szCs w:val="28"/>
         </w:rPr>
         <w:t>运行结果：</w:t>
       </w:r>
     </w:p>
     <w:p>
       <w:pPr>
-        <w:pStyle w:val="ListParagraph"/>
-        <w:ind w:left="360" w:firstLineChars="0" w:firstLine="0"/>
-        <w:rPr>
-          <w:rFonts w:ascii="楷体" w:eastAsia="楷体" w:hAnsi="楷体"/>
-          <w:sz w:val="30"/>
-          <w:szCs w:val="30"/>
+        <w:pStyle w:val="a7"/>
+        <w:ind w:left="360" w:firstLineChars="0" w:firstLine="0"/>
+        <w:rPr>
+          <w:rFonts w:ascii="楷体" w:eastAsia="楷体" w:hAnsi="楷体"/>
+          <w:sz w:val="28"/>
+          <w:szCs w:val="28"/>
         </w:rPr>
       </w:pPr>
       <w:r>
         <w:rPr>
           <w:rFonts w:ascii="楷体" w:eastAsia="楷体" w:hAnsi="楷体" w:hint="eastAsia"/>
           <w:noProof/>
-          <w:sz w:val="30"/>
-          <w:szCs w:val="30"/>
+          <w:sz w:val="28"/>
+          <w:szCs w:val="28"/>
         </w:rPr>
         <w:drawing>
           <wp:inline distT="0" distB="0" distL="0" distR="0" wp14:anchorId="3093DC6A" wp14:editId="337B9E3C">
@@ -1282,7 +1523,7 @@
                     <pic:cNvPicPr/>
                   </pic:nvPicPr>
                   <pic:blipFill>
-                    <a:blip r:embed="rId19">
+                    <a:blip r:embed="rId21">
                       <a:extLst>
                         <a:ext uri="{28A0092B-C50C-407E-A947-70E740481C1C}">
                           <a14:useLocalDpi xmlns:a14="http://schemas.microsoft.com/office/drawing/2010/main" val="0"/>
@@ -1308,6 +1549,7 @@
           </wp:inline>
         </w:drawing>
       </w:r>
+      <w:bookmarkEnd w:id="0"/>
     </w:p>
     <w:sectPr>
       <w:pgSz w:w="11906" w:h="16838"/>
@@ -1320,7 +1562,7 @@
 </file>
 
 <file path=word/endnotes.xml><?xml version="1.0" encoding="utf-8"?>
-<w:endnotes xmlns:wpc="http://schemas.microsoft.com/office/word/2010/wordprocessingCanvas" xmlns:mo="http://schemas.microsoft.com/office/mac/office/2008/main" xmlns:mc="http://schemas.openxmlformats.org/markup-compatibility/2006" xmlns:mv="urn:schemas-microsoft-com:mac:vml" xmlns:o="urn:schemas-microsoft-com:office:office" xmlns:r="http://schemas.openxmlformats.org/officeDocument/2006/relationships" xmlns:m="http://schemas.openxmlformats.org/officeDocument/2006/math" xmlns:v="urn:schemas-microsoft-com:vml" xmlns:wp14="http://schemas.microsoft.com/office/word/2010/wordprocessingDrawing" xmlns:wp="http://schemas.openxmlformats.org/drawingml/2006/wordprocessingDrawing" xmlns:w10="urn:schemas-microsoft-com:office:word" xmlns:w="http://schemas.openxmlformats.org/wordprocessingml/2006/main" xmlns:w14="http://schemas.microsoft.com/office/word/2010/wordml" xmlns:w15="http://schemas.microsoft.com/office/word/2012/wordml" xmlns:wpg="http://schemas.microsoft.com/office/word/2010/wordprocessingGroup" xmlns:wpi="http://schemas.microsoft.com/office/word/2010/wordprocessingInk" xmlns:wne="http://schemas.microsoft.com/office/word/2006/wordml" xmlns:wps="http://schemas.microsoft.com/office/word/2010/wordprocessingShape" mc:Ignorable="w14 w15 wp14">
+<w:endnotes xmlns:wpc="http://schemas.microsoft.com/office/word/2010/wordprocessingCanvas" xmlns:cx="http://schemas.microsoft.com/office/drawing/2014/chartex" xmlns:cx1="http://schemas.microsoft.com/office/drawing/2015/9/8/chartex" xmlns:cx2="http://schemas.microsoft.com/office/drawing/2015/10/21/chartex" xmlns:cx3="http://schemas.microsoft.com/office/drawing/2016/5/9/chartex" xmlns:cx4="http://schemas.microsoft.com/office/drawing/2016/5/10/chartex" xmlns:cx5="http://schemas.microsoft.com/office/drawing/2016/5/11/chartex" xmlns:cx6="http://schemas.microsoft.com/office/drawing/2016/5/12/chartex" xmlns:cx7="http://schemas.microsoft.com/office/drawing/2016/5/13/chartex" xmlns:cx8="http://schemas.microsoft.com/office/drawing/2016/5/14/chartex" xmlns:mc="http://schemas.openxmlformats.org/markup-compatibility/2006" xmlns:aink="http://schemas.microsoft.com/office/drawing/2016/ink" xmlns:am3d="http://schemas.microsoft.com/office/drawing/2017/model3d" xmlns:o="urn:schemas-microsoft-com:office:office" xmlns:r="http://schemas.openxmlformats.org/officeDocument/2006/relationships" xmlns:m="http://schemas.openxmlformats.org/officeDocument/2006/math" xmlns:v="urn:schemas-microsoft-com:vml" xmlns:wp14="http://schemas.microsoft.com/office/word/2010/wordprocessingDrawing" xmlns:wp="http://schemas.openxmlformats.org/drawingml/2006/wordprocessingDrawing" xmlns:w10="urn:schemas-microsoft-com:office:word" xmlns:w="http://schemas.openxmlformats.org/wordprocessingml/2006/main" xmlns:w14="http://schemas.microsoft.com/office/word/2010/wordml" xmlns:w15="http://schemas.microsoft.com/office/word/2012/wordml" xmlns:w16cid="http://schemas.microsoft.com/office/word/2016/wordml/cid" xmlns:w16se="http://schemas.microsoft.com/office/word/2015/wordml/symex" xmlns:wpg="http://schemas.microsoft.com/office/word/2010/wordprocessingGroup" xmlns:wpi="http://schemas.microsoft.com/office/word/2010/wordprocessingInk" xmlns:wne="http://schemas.microsoft.com/office/word/2006/wordml" xmlns:wps="http://schemas.microsoft.com/office/word/2010/wordprocessingShape" mc:Ignorable="w14 w15 w16se w16cid wp14">
   <w:endnote w:type="separator" w:id="-1">
     <w:p>
       <w:r>
@@ -1339,7 +1581,7 @@
 </file>
 
 <file path=word/footnotes.xml><?xml version="1.0" encoding="utf-8"?>
-<w:footnotes xmlns:wpc="http://schemas.microsoft.com/office/word/2010/wordprocessingCanvas" xmlns:mo="http://schemas.microsoft.com/office/mac/office/2008/main" xmlns:mc="http://schemas.openxmlformats.org/markup-compatibility/2006" xmlns:mv="urn:schemas-microsoft-com:mac:vml" xmlns:o="urn:schemas-microsoft-com:office:office" xmlns:r="http://schemas.openxmlformats.org/officeDocument/2006/relationships" xmlns:m="http://schemas.openxmlformats.org/officeDocument/2006/math" xmlns:v="urn:schemas-microsoft-com:vml" xmlns:wp14="http://schemas.microsoft.com/office/word/2010/wordprocessingDrawing" xmlns:wp="http://schemas.openxmlformats.org/drawingml/2006/wordprocessingDrawing" xmlns:w10="urn:schemas-microsoft-com:office:word" xmlns:w="http://schemas.openxmlformats.org/wordprocessingml/2006/main" xmlns:w14="http://schemas.microsoft.com/office/word/2010/wordml" xmlns:w15="http://schemas.microsoft.com/office/word/2012/wordml" xmlns:wpg="http://schemas.microsoft.com/office/word/2010/wordprocessingGroup" xmlns:wpi="http://schemas.microsoft.com/office/word/2010/wordprocessingInk" xmlns:wne="http://schemas.microsoft.com/office/word/2006/wordml" xmlns:wps="http://schemas.microsoft.com/office/word/2010/wordprocessingShape" mc:Ignorable="w14 w15 wp14">
+<w:footnotes xmlns:wpc="http://schemas.microsoft.com/office/word/2010/wordprocessingCanvas" xmlns:cx="http://schemas.microsoft.com/office/drawing/2014/chartex" xmlns:cx1="http://schemas.microsoft.com/office/drawing/2015/9/8/chartex" xmlns:cx2="http://schemas.microsoft.com/office/drawing/2015/10/21/chartex" xmlns:cx3="http://schemas.microsoft.com/office/drawing/2016/5/9/chartex" xmlns:cx4="http://schemas.microsoft.com/office/drawing/2016/5/10/chartex" xmlns:cx5="http://schemas.microsoft.com/office/drawing/2016/5/11/chartex" xmlns:cx6="http://schemas.microsoft.com/office/drawing/2016/5/12/chartex" xmlns:cx7="http://schemas.microsoft.com/office/drawing/2016/5/13/chartex" xmlns:cx8="http://schemas.microsoft.com/office/drawing/2016/5/14/chartex" xmlns:mc="http://schemas.openxmlformats.org/markup-compatibility/2006" xmlns:aink="http://schemas.microsoft.com/office/drawing/2016/ink" xmlns:am3d="http://schemas.microsoft.com/office/drawing/2017/model3d" xmlns:o="urn:schemas-microsoft-com:office:office" xmlns:r="http://schemas.openxmlformats.org/officeDocument/2006/relationships" xmlns:m="http://schemas.openxmlformats.org/officeDocument/2006/math" xmlns:v="urn:schemas-microsoft-com:vml" xmlns:wp14="http://schemas.microsoft.com/office/word/2010/wordprocessingDrawing" xmlns:wp="http://schemas.openxmlformats.org/drawingml/2006/wordprocessingDrawing" xmlns:w10="urn:schemas-microsoft-com:office:word" xmlns:w="http://schemas.openxmlformats.org/wordprocessingml/2006/main" xmlns:w14="http://schemas.microsoft.com/office/word/2010/wordml" xmlns:w15="http://schemas.microsoft.com/office/word/2012/wordml" xmlns:w16cid="http://schemas.microsoft.com/office/word/2016/wordml/cid" xmlns:w16se="http://schemas.microsoft.com/office/word/2015/wordml/symex" xmlns:wpg="http://schemas.microsoft.com/office/word/2010/wordprocessingGroup" xmlns:wpi="http://schemas.microsoft.com/office/word/2010/wordprocessingInk" xmlns:wne="http://schemas.microsoft.com/office/word/2006/wordml" xmlns:wps="http://schemas.microsoft.com/office/word/2010/wordprocessingShape" mc:Ignorable="w14 w15 w16se w16cid wp14">
   <w:footnote w:type="separator" w:id="-1">
     <w:p>
       <w:r>
@@ -1358,8 +1600,8 @@
 </file>
 
 <file path=word/numbering.xml><?xml version="1.0" encoding="utf-8"?>
-<w:numbering xmlns:wpc="http://schemas.microsoft.com/office/word/2010/wordprocessingCanvas" xmlns:mo="http://schemas.microsoft.com/office/mac/office/2008/main" xmlns:mc="http://schemas.openxmlformats.org/markup-compatibility/2006" xmlns:mv="urn:schemas-microsoft-com:mac:vml" xmlns:o="urn:schemas-microsoft-com:office:office" xmlns:r="http://schemas.openxmlformats.org/officeDocument/2006/relationships" xmlns:m="http://schemas.openxmlformats.org/officeDocument/2006/math" xmlns:v="urn:schemas-microsoft-com:vml" xmlns:wp14="http://schemas.microsoft.com/office/word/2010/wordprocessingDrawing" xmlns:wp="http://schemas.openxmlformats.org/drawingml/2006/wordprocessingDrawing" xmlns:w10="urn:schemas-microsoft-com:office:word" xmlns:w="http://schemas.openxmlformats.org/wordprocessingml/2006/main" xmlns:w14="http://schemas.microsoft.com/office/word/2010/wordml" xmlns:w15="http://schemas.microsoft.com/office/word/2012/wordml" xmlns:wpg="http://schemas.microsoft.com/office/word/2010/wordprocessingGroup" xmlns:wpi="http://schemas.microsoft.com/office/word/2010/wordprocessingInk" xmlns:wne="http://schemas.microsoft.com/office/word/2006/wordml" xmlns:wps="http://schemas.microsoft.com/office/word/2010/wordprocessingShape" mc:Ignorable="w14 w15 wp14">
-  <w:abstractNum w:abstractNumId="0">
+<w:numbering xmlns:wpc="http://schemas.microsoft.com/office/word/2010/wordprocessingCanvas" xmlns:cx="http://schemas.microsoft.com/office/drawing/2014/chartex" xmlns:cx1="http://schemas.microsoft.com/office/drawing/2015/9/8/chartex" xmlns:cx2="http://schemas.microsoft.com/office/drawing/2015/10/21/chartex" xmlns:cx3="http://schemas.microsoft.com/office/drawing/2016/5/9/chartex" xmlns:cx4="http://schemas.microsoft.com/office/drawing/2016/5/10/chartex" xmlns:cx5="http://schemas.microsoft.com/office/drawing/2016/5/11/chartex" xmlns:cx6="http://schemas.microsoft.com/office/drawing/2016/5/12/chartex" xmlns:cx7="http://schemas.microsoft.com/office/drawing/2016/5/13/chartex" xmlns:cx8="http://schemas.microsoft.com/office/drawing/2016/5/14/chartex" xmlns:mc="http://schemas.openxmlformats.org/markup-compatibility/2006" xmlns:aink="http://schemas.microsoft.com/office/drawing/2016/ink" xmlns:am3d="http://schemas.microsoft.com/office/drawing/2017/model3d" xmlns:o="urn:schemas-microsoft-com:office:office" xmlns:r="http://schemas.openxmlformats.org/officeDocument/2006/relationships" xmlns:m="http://schemas.openxmlformats.org/officeDocument/2006/math" xmlns:v="urn:schemas-microsoft-com:vml" xmlns:wp14="http://schemas.microsoft.com/office/word/2010/wordprocessingDrawing" xmlns:wp="http://schemas.openxmlformats.org/drawingml/2006/wordprocessingDrawing" xmlns:w10="urn:schemas-microsoft-com:office:word" xmlns:w="http://schemas.openxmlformats.org/wordprocessingml/2006/main" xmlns:w14="http://schemas.microsoft.com/office/word/2010/wordml" xmlns:w15="http://schemas.microsoft.com/office/word/2012/wordml" xmlns:w16cid="http://schemas.microsoft.com/office/word/2016/wordml/cid" xmlns:w16se="http://schemas.microsoft.com/office/word/2015/wordml/symex" xmlns:wpg="http://schemas.microsoft.com/office/word/2010/wordprocessingGroup" xmlns:wpi="http://schemas.microsoft.com/office/word/2010/wordprocessingInk" xmlns:wne="http://schemas.microsoft.com/office/word/2006/wordml" xmlns:wps="http://schemas.microsoft.com/office/word/2010/wordprocessingShape" mc:Ignorable="w14 w15 w16se w16cid wp14">
+  <w:abstractNum w:abstractNumId="0" w15:restartNumberingAfterBreak="0">
     <w:nsid w:val="1D91770B"/>
     <w:multiLevelType w:val="hybridMultilevel"/>
     <w:tmpl w:val="9266E006"/>
@@ -1448,7 +1690,7 @@
       </w:pPr>
     </w:lvl>
   </w:abstractNum>
-  <w:abstractNum w:abstractNumId="1">
+  <w:abstractNum w:abstractNumId="1" w15:restartNumberingAfterBreak="0">
     <w:nsid w:val="45F926D1"/>
     <w:multiLevelType w:val="hybridMultilevel"/>
     <w:tmpl w:val="4BD4517C"/>
@@ -1547,7 +1789,7 @@
 </file>
 
 <file path=word/styles.xml><?xml version="1.0" encoding="utf-8"?>
-<w:styles xmlns:mc="http://schemas.openxmlformats.org/markup-compatibility/2006" xmlns:r="http://schemas.openxmlformats.org/officeDocument/2006/relationships" xmlns:w="http://schemas.openxmlformats.org/wordprocessingml/2006/main" xmlns:w14="http://schemas.microsoft.com/office/word/2010/wordml" xmlns:w15="http://schemas.microsoft.com/office/word/2012/wordml" mc:Ignorable="w14 w15">
+<w:styles xmlns:mc="http://schemas.openxmlformats.org/markup-compatibility/2006" xmlns:r="http://schemas.openxmlformats.org/officeDocument/2006/relationships" xmlns:w="http://schemas.openxmlformats.org/wordprocessingml/2006/main" xmlns:w14="http://schemas.microsoft.com/office/word/2010/wordml" xmlns:w15="http://schemas.microsoft.com/office/word/2012/wordml" xmlns:w16cid="http://schemas.microsoft.com/office/word/2016/wordml/cid" xmlns:w16se="http://schemas.microsoft.com/office/word/2015/wordml/symex" mc:Ignorable="w14 w15 w16se w16cid">
   <w:docDefaults>
     <w:rPrDefault>
       <w:rPr>
@@ -1560,7 +1802,7 @@
     </w:rPrDefault>
     <w:pPrDefault/>
   </w:docDefaults>
-  <w:latentStyles w:defLockedState="0" w:defUIPriority="99" w:defSemiHidden="0" w:defUnhideWhenUsed="0" w:defQFormat="0" w:count="382">
+  <w:latentStyles w:defLockedState="0" w:defUIPriority="99" w:defSemiHidden="0" w:defUnhideWhenUsed="0" w:defQFormat="0" w:count="375">
     <w:lsdException w:name="Normal" w:uiPriority="0" w:qFormat="1"/>
     <w:lsdException w:name="heading 1" w:uiPriority="9" w:qFormat="1"/>
     <w:lsdException w:name="heading 2" w:semiHidden="1" w:uiPriority="9" w:unhideWhenUsed="1" w:qFormat="1"/>
@@ -1935,7 +2177,7 @@
     <w:lsdException w:name="Mention" w:semiHidden="1" w:unhideWhenUsed="1"/>
     <w:lsdException w:name="Smart Hyperlink" w:semiHidden="1" w:unhideWhenUsed="1"/>
   </w:latentStyles>
-  <w:style w:type="paragraph" w:default="1" w:styleId="Normal">
+  <w:style w:type="paragraph" w:default="1" w:styleId="a">
     <w:name w:val="Normal"/>
     <w:qFormat/>
     <w:pPr>
@@ -1943,13 +2185,13 @@
       <w:jc w:val="both"/>
     </w:pPr>
   </w:style>
-  <w:style w:type="character" w:default="1" w:styleId="DefaultParagraphFont">
+  <w:style w:type="character" w:default="1" w:styleId="a0">
     <w:name w:val="Default Paragraph Font"/>
     <w:uiPriority w:val="1"/>
     <w:semiHidden/>
     <w:unhideWhenUsed/>
   </w:style>
-  <w:style w:type="table" w:default="1" w:styleId="TableNormal">
+  <w:style w:type="table" w:default="1" w:styleId="a1">
     <w:name w:val="Normal Table"/>
     <w:uiPriority w:val="99"/>
     <w:semiHidden/>
@@ -1964,16 +2206,16 @@
       </w:tblCellMar>
     </w:tblPr>
   </w:style>
-  <w:style w:type="numbering" w:default="1" w:styleId="NoList">
+  <w:style w:type="numbering" w:default="1" w:styleId="a2">
     <w:name w:val="No List"/>
     <w:uiPriority w:val="99"/>
     <w:semiHidden/>
     <w:unhideWhenUsed/>
   </w:style>
-  <w:style w:type="paragraph" w:styleId="Header">
+  <w:style w:type="paragraph" w:styleId="a3">
     <w:name w:val="header"/>
-    <w:basedOn w:val="Normal"/>
-    <w:link w:val="HeaderChar"/>
+    <w:basedOn w:val="a"/>
+    <w:link w:val="a4"/>
     <w:uiPriority w:val="99"/>
     <w:unhideWhenUsed/>
     <w:rsid w:val="007E2771"/>
@@ -1993,10 +2235,10 @@
       <w:szCs w:val="18"/>
     </w:rPr>
   </w:style>
-  <w:style w:type="character" w:customStyle="1" w:styleId="HeaderChar">
-    <w:name w:val="Header Char"/>
-    <w:basedOn w:val="DefaultParagraphFont"/>
-    <w:link w:val="Header"/>
+  <w:style w:type="character" w:customStyle="1" w:styleId="a4">
+    <w:name w:val="页眉 字符"/>
+    <w:basedOn w:val="a0"/>
+    <w:link w:val="a3"/>
     <w:uiPriority w:val="99"/>
     <w:rsid w:val="007E2771"/>
     <w:rPr>
@@ -2004,10 +2246,10 @@
       <w:szCs w:val="18"/>
     </w:rPr>
   </w:style>
-  <w:style w:type="paragraph" w:styleId="Footer">
+  <w:style w:type="paragraph" w:styleId="a5">
     <w:name w:val="footer"/>
-    <w:basedOn w:val="Normal"/>
-    <w:link w:val="FooterChar"/>
+    <w:basedOn w:val="a"/>
+    <w:link w:val="a6"/>
     <w:uiPriority w:val="99"/>
     <w:unhideWhenUsed/>
     <w:rsid w:val="007E2771"/>
@@ -2024,10 +2266,10 @@
       <w:szCs w:val="18"/>
     </w:rPr>
   </w:style>
-  <w:style w:type="character" w:customStyle="1" w:styleId="FooterChar">
-    <w:name w:val="Footer Char"/>
-    <w:basedOn w:val="DefaultParagraphFont"/>
-    <w:link w:val="Footer"/>
+  <w:style w:type="character" w:customStyle="1" w:styleId="a6">
+    <w:name w:val="页脚 字符"/>
+    <w:basedOn w:val="a0"/>
+    <w:link w:val="a5"/>
     <w:uiPriority w:val="99"/>
     <w:rsid w:val="007E2771"/>
     <w:rPr>
@@ -2035,9 +2277,9 @@
       <w:szCs w:val="18"/>
     </w:rPr>
   </w:style>
-  <w:style w:type="paragraph" w:styleId="ListParagraph">
+  <w:style w:type="paragraph" w:styleId="a7">
     <w:name w:val="List Paragraph"/>
-    <w:basedOn w:val="Normal"/>
+    <w:basedOn w:val="a"/>
     <w:uiPriority w:val="34"/>
     <w:qFormat/>
     <w:rsid w:val="007E2771"/>
@@ -2045,10 +2287,10 @@
       <w:ind w:firstLineChars="200" w:firstLine="420"/>
     </w:pPr>
   </w:style>
-  <w:style w:type="paragraph" w:styleId="BalloonText">
+  <w:style w:type="paragraph" w:styleId="a8">
     <w:name w:val="Balloon Text"/>
-    <w:basedOn w:val="Normal"/>
-    <w:link w:val="BalloonTextChar"/>
+    <w:basedOn w:val="a"/>
+    <w:link w:val="a9"/>
     <w:uiPriority w:val="99"/>
     <w:semiHidden/>
     <w:unhideWhenUsed/>
@@ -2058,10 +2300,10 @@
       <w:szCs w:val="18"/>
     </w:rPr>
   </w:style>
-  <w:style w:type="character" w:customStyle="1" w:styleId="BalloonTextChar">
-    <w:name w:val="Balloon Text Char"/>
-    <w:basedOn w:val="DefaultParagraphFont"/>
-    <w:link w:val="BalloonText"/>
+  <w:style w:type="character" w:customStyle="1" w:styleId="a9">
+    <w:name w:val="批注框文本 字符"/>
+    <w:basedOn w:val="a0"/>
+    <w:link w:val="a8"/>
     <w:uiPriority w:val="99"/>
     <w:semiHidden/>
     <w:rsid w:val="007E2771"/>
@@ -2356,4 +2598,16 @@
   <a:objectDefaults/>
   <a:extraClrSchemeLst/>
 </a:theme>
+</file>
+
+<file path=customXml/item1.xml><?xml version="1.0" encoding="utf-8"?>
+<b:Sources xmlns:b="http://schemas.openxmlformats.org/officeDocument/2006/bibliography" xmlns="http://schemas.openxmlformats.org/officeDocument/2006/bibliography" SelectedStyle="\APASixthEditionOfficeOnline.xsl" StyleName="APA" Version="6"/>
+</file>
+
+<file path=customXml/itemProps1.xml><?xml version="1.0" encoding="utf-8"?>
+<ds:datastoreItem xmlns:ds="http://schemas.openxmlformats.org/officeDocument/2006/customXml" ds:itemID="{9EE194EB-E32C-44A0-9013-DBBFE09283A6}">
+  <ds:schemaRefs>
+    <ds:schemaRef ds:uri="http://schemas.openxmlformats.org/officeDocument/2006/bibliography"/>
+  </ds:schemaRefs>
+</ds:datastoreItem>
 </file>
</xml_diff>